<commit_message>
Update Seth - Autonomous Vehicles.docx
</commit_message>
<xml_diff>
--- a/Draft Files/Seth - Autonomous Vehicles.docx
+++ b/Draft Files/Seth - Autonomous Vehicles.docx
@@ -292,6 +292,487 @@
           <w:rtl w:val="0"/>
         </w:rPr>
         <w:t xml:space="preserve">Overall the introduction of autonomous vehicles could bring a lot of positive effects into our society, but it will come with many drawbacks that will greatly affect a lot of people lives.</w:t>
+      </w:r>
+    </w:p>
+    <w:p>
+      <w:pPr>
+        <w:rPr/>
+      </w:pPr>
+      <w:r>
+        <w:rPr>
+          <w:rtl w:val="0"/>
+        </w:rPr>
+      </w:r>
+    </w:p>
+    <w:p>
+      <w:pPr>
+        <w:rPr/>
+      </w:pPr>
+      <w:r>
+        <w:rPr>
+          <w:rtl w:val="0"/>
+        </w:rPr>
+        <w:t xml:space="preserve">Ohio University - </w:t>
+      </w:r>
+      <w:r>
+        <w:rPr>
+          <w:rtl w:val="0"/>
+        </w:rPr>
+        <w:t xml:space="preserve">5 Effects of the Adoption of Autonomous Vehicles</w:t>
+      </w:r>
+    </w:p>
+    <w:p>
+      <w:pPr>
+        <w:rPr/>
+      </w:pPr>
+      <w:r>
+        <w:rPr>
+          <w:rtl w:val="0"/>
+        </w:rPr>
+      </w:r>
+    </w:p>
+    <w:p>
+      <w:pPr>
+        <w:rPr/>
+      </w:pPr>
+      <w:hyperlink r:id="rId6">
+        <w:r>
+          <w:rPr>
+            <w:color w:val="1155cc"/>
+            <w:u w:val="single"/>
+            <w:rtl w:val="0"/>
+          </w:rPr>
+          <w:t xml:space="preserve">https://onlinemasters.ohio.edu/blog/5-effects-of-the-adoption-of-autonomous-vehicles/</w:t>
+        </w:r>
+      </w:hyperlink>
+      <w:r>
+        <w:rPr>
+          <w:rtl w:val="0"/>
+        </w:rPr>
+      </w:r>
+    </w:p>
+    <w:p>
+      <w:pPr>
+        <w:rPr/>
+      </w:pPr>
+      <w:r>
+        <w:rPr>
+          <w:rtl w:val="0"/>
+        </w:rPr>
+        <w:t xml:space="preserve">Emerj - The Self Driving Car Timeline - </w:t>
+      </w:r>
+      <w:r>
+        <w:rPr>
+          <w:rtl w:val="0"/>
+        </w:rPr>
+        <w:t xml:space="preserve">Predictions from the Top 11 Global Automakers</w:t>
+      </w:r>
+    </w:p>
+    <w:p>
+      <w:pPr>
+        <w:rPr/>
+      </w:pPr>
+      <w:r>
+        <w:rPr>
+          <w:rtl w:val="0"/>
+        </w:rPr>
+      </w:r>
+    </w:p>
+    <w:p>
+      <w:pPr>
+        <w:rPr/>
+      </w:pPr>
+      <w:hyperlink r:id="rId7">
+        <w:r>
+          <w:rPr>
+            <w:color w:val="1155cc"/>
+            <w:u w:val="single"/>
+            <w:rtl w:val="0"/>
+          </w:rPr>
+          <w:t xml:space="preserve">https://emerj.com/ai-adoption-timelines/self-driving-car-timeline-themselves-top-11-automakers/</w:t>
+        </w:r>
+      </w:hyperlink>
+      <w:r>
+        <w:rPr>
+          <w:rtl w:val="0"/>
+        </w:rPr>
+      </w:r>
+    </w:p>
+    <w:p>
+      <w:pPr>
+        <w:rPr/>
+      </w:pPr>
+      <w:r>
+        <w:rPr>
+          <w:rtl w:val="0"/>
+        </w:rPr>
+      </w:r>
+    </w:p>
+    <w:p>
+      <w:pPr>
+        <w:rPr/>
+      </w:pPr>
+      <w:r>
+        <w:rPr>
+          <w:rtl w:val="0"/>
+        </w:rPr>
+        <w:t xml:space="preserve">The Verge - </w:t>
+      </w:r>
+      <w:r>
+        <w:rPr>
+          <w:rtl w:val="0"/>
+        </w:rPr>
+        <w:t xml:space="preserve">No, Elon, the Navigate on Autopilot feature is not ‘full self-driving’</w:t>
+      </w:r>
+    </w:p>
+    <w:p>
+      <w:pPr>
+        <w:rPr/>
+      </w:pPr>
+      <w:r>
+        <w:rPr>
+          <w:rtl w:val="0"/>
+        </w:rPr>
+      </w:r>
+    </w:p>
+    <w:p>
+      <w:pPr>
+        <w:rPr/>
+      </w:pPr>
+      <w:hyperlink r:id="rId8">
+        <w:r>
+          <w:rPr>
+            <w:color w:val="1155cc"/>
+            <w:u w:val="single"/>
+            <w:rtl w:val="0"/>
+          </w:rPr>
+          <w:t xml:space="preserve">https://www.theverge.com/2019/1/30/18204427/tesla-autopilot-elon-musk-full-self-driving-confusion</w:t>
+        </w:r>
+      </w:hyperlink>
+      <w:r>
+        <w:rPr>
+          <w:rtl w:val="0"/>
+        </w:rPr>
+      </w:r>
+    </w:p>
+    <w:p>
+      <w:pPr>
+        <w:rPr/>
+      </w:pPr>
+      <w:r>
+        <w:rPr>
+          <w:rtl w:val="0"/>
+        </w:rPr>
+      </w:r>
+    </w:p>
+    <w:p>
+      <w:pPr>
+        <w:rPr/>
+      </w:pPr>
+      <w:r>
+        <w:rPr>
+          <w:rtl w:val="0"/>
+        </w:rPr>
+      </w:r>
+    </w:p>
+    <w:p>
+      <w:pPr>
+        <w:rPr/>
+      </w:pPr>
+      <w:r>
+        <w:rPr>
+          <w:rtl w:val="0"/>
+        </w:rPr>
+        <w:t xml:space="preserve">Medium - The 5 Autonomous Driving Levels Explained</w:t>
+      </w:r>
+    </w:p>
+    <w:p>
+      <w:pPr>
+        <w:rPr/>
+      </w:pPr>
+      <w:hyperlink r:id="rId9">
+        <w:r>
+          <w:rPr>
+            <w:color w:val="1155cc"/>
+            <w:u w:val="single"/>
+            <w:rtl w:val="0"/>
+          </w:rPr>
+          <w:t xml:space="preserve">https://medium.com/iotforall/the-5-autonomous-driving-levels-explained-b92a5e834928</w:t>
+        </w:r>
+      </w:hyperlink>
+      <w:r>
+        <w:rPr>
+          <w:rtl w:val="0"/>
+        </w:rPr>
+      </w:r>
+    </w:p>
+    <w:p>
+      <w:pPr>
+        <w:rPr/>
+      </w:pPr>
+      <w:r>
+        <w:rPr>
+          <w:rtl w:val="0"/>
+        </w:rPr>
+      </w:r>
+    </w:p>
+    <w:p>
+      <w:pPr>
+        <w:rPr/>
+      </w:pPr>
+      <w:r>
+        <w:rPr>
+          <w:rtl w:val="0"/>
+        </w:rPr>
+        <w:t xml:space="preserve">UCSUSA - How Self Driving Cars Work</w:t>
+      </w:r>
+    </w:p>
+    <w:p>
+      <w:pPr>
+        <w:rPr/>
+      </w:pPr>
+      <w:hyperlink r:id="rId10">
+        <w:r>
+          <w:rPr>
+            <w:color w:val="1155cc"/>
+            <w:u w:val="single"/>
+            <w:rtl w:val="0"/>
+          </w:rPr>
+          <w:t xml:space="preserve">https://www.ucsusa.org/clean-vehicles/how-self-driving-cars-work</w:t>
+        </w:r>
+      </w:hyperlink>
+      <w:r>
+        <w:rPr>
+          <w:rtl w:val="0"/>
+        </w:rPr>
+      </w:r>
+    </w:p>
+    <w:p>
+      <w:pPr>
+        <w:rPr/>
+      </w:pPr>
+      <w:r>
+        <w:rPr>
+          <w:rtl w:val="0"/>
+        </w:rPr>
+      </w:r>
+    </w:p>
+    <w:p>
+      <w:pPr>
+        <w:rPr/>
+      </w:pPr>
+      <w:r>
+        <w:rPr>
+          <w:rtl w:val="0"/>
+        </w:rPr>
+        <w:t xml:space="preserve">LawInfo - </w:t>
+      </w:r>
+      <w:hyperlink r:id="rId11">
+        <w:r>
+          <w:rPr>
+            <w:highlight w:val="white"/>
+            <w:rtl w:val="0"/>
+          </w:rPr>
+          <w:t xml:space="preserve">Human Error Causes 94 Percent of Car Accidents</w:t>
+        </w:r>
+      </w:hyperlink>
+      <w:r>
+        <w:rPr>
+          <w:rtl w:val="0"/>
+        </w:rPr>
+      </w:r>
+    </w:p>
+    <w:p>
+      <w:pPr>
+        <w:rPr/>
+      </w:pPr>
+      <w:hyperlink r:id="rId12">
+        <w:r>
+          <w:rPr>
+            <w:color w:val="1155cc"/>
+            <w:highlight w:val="white"/>
+            <w:u w:val="single"/>
+            <w:rtl w:val="0"/>
+          </w:rPr>
+          <w:t xml:space="preserve">https://blog.lawinfo.com/2017/09/06/human-error-causes-94-percent-of-car-accidents/</w:t>
+        </w:r>
+      </w:hyperlink>
+      <w:r>
+        <w:rPr>
+          <w:rtl w:val="0"/>
+        </w:rPr>
+      </w:r>
+    </w:p>
+    <w:p>
+      <w:pPr>
+        <w:rPr/>
+      </w:pPr>
+      <w:r>
+        <w:rPr>
+          <w:rtl w:val="0"/>
+        </w:rPr>
+      </w:r>
+    </w:p>
+    <w:p>
+      <w:pPr>
+        <w:pStyle w:val="Heading1"/>
+        <w:keepNext w:val="0"/>
+        <w:keepLines w:val="0"/>
+        <w:pBdr>
+          <w:top w:color="auto" w:space="0" w:sz="0" w:val="none"/>
+          <w:left w:color="auto" w:space="0" w:sz="0" w:val="none"/>
+          <w:bottom w:color="auto" w:space="0" w:sz="0" w:val="none"/>
+          <w:right w:color="auto" w:space="0" w:sz="0" w:val="none"/>
+          <w:between w:color="auto" w:space="0" w:sz="0" w:val="none"/>
+        </w:pBdr>
+        <w:spacing w:after="0" w:before="0" w:lineRule="auto"/>
+        <w:rPr>
+          <w:sz w:val="22"/>
+          <w:szCs w:val="22"/>
+        </w:rPr>
+      </w:pPr>
+      <w:bookmarkStart w:colFirst="0" w:colLast="0" w:name="_kdlc8pdlst0z" w:id="1"/>
+      <w:bookmarkEnd w:id="1"/>
+      <w:r>
+        <w:rPr>
+          <w:sz w:val="21"/>
+          <w:szCs w:val="21"/>
+          <w:rtl w:val="0"/>
+        </w:rPr>
+        <w:t xml:space="preserve">Yuki Sugiyama - </w:t>
+      </w:r>
+      <w:r>
+        <w:rPr>
+          <w:sz w:val="22"/>
+          <w:szCs w:val="22"/>
+          <w:rtl w:val="0"/>
+        </w:rPr>
+        <w:t xml:space="preserve">Traffic Jam without bottleneck - experimental evidence</w:t>
+      </w:r>
+    </w:p>
+    <w:p>
+      <w:pPr>
+        <w:rPr/>
+      </w:pPr>
+      <w:r>
+        <w:rPr>
+          <w:rtl w:val="0"/>
+        </w:rPr>
+      </w:r>
+    </w:p>
+    <w:p>
+      <w:pPr>
+        <w:rPr/>
+      </w:pPr>
+      <w:hyperlink r:id="rId13">
+        <w:r>
+          <w:rPr>
+            <w:color w:val="1155cc"/>
+            <w:u w:val="single"/>
+            <w:rtl w:val="0"/>
+          </w:rPr>
+          <w:t xml:space="preserve">https://www.youtube.com/watch?v=7wm-pZp_mi0</w:t>
+        </w:r>
+      </w:hyperlink>
+      <w:r>
+        <w:rPr>
+          <w:rtl w:val="0"/>
+        </w:rPr>
+      </w:r>
+    </w:p>
+    <w:p>
+      <w:pPr>
+        <w:rPr/>
+      </w:pPr>
+      <w:r>
+        <w:rPr>
+          <w:rtl w:val="0"/>
+        </w:rPr>
+      </w:r>
+    </w:p>
+    <w:p>
+      <w:pPr>
+        <w:rPr/>
+      </w:pPr>
+      <w:r>
+        <w:rPr>
+          <w:rtl w:val="0"/>
+        </w:rPr>
+        <w:t xml:space="preserve">Comma.ai - about page</w:t>
+      </w:r>
+    </w:p>
+    <w:p>
+      <w:pPr>
+        <w:rPr/>
+      </w:pPr>
+      <w:hyperlink r:id="rId14">
+        <w:r>
+          <w:rPr>
+            <w:color w:val="1155cc"/>
+            <w:u w:val="single"/>
+            <w:rtl w:val="0"/>
+          </w:rPr>
+          <w:t xml:space="preserve">https://comma.ai/about</w:t>
+        </w:r>
+      </w:hyperlink>
+      <w:r>
+        <w:rPr>
+          <w:rtl w:val="0"/>
+        </w:rPr>
+      </w:r>
+    </w:p>
+    <w:p>
+      <w:pPr>
+        <w:rPr/>
+      </w:pPr>
+      <w:r>
+        <w:rPr>
+          <w:rtl w:val="0"/>
+        </w:rPr>
+      </w:r>
+    </w:p>
+    <w:p>
+      <w:pPr>
+        <w:rPr/>
+      </w:pPr>
+      <w:r>
+        <w:rPr>
+          <w:rtl w:val="0"/>
+        </w:rPr>
+        <w:t xml:space="preserve">BMW - Levels of Autonomous Driving</w:t>
+      </w:r>
+    </w:p>
+    <w:p>
+      <w:pPr>
+        <w:rPr/>
+      </w:pPr>
+      <w:hyperlink r:id="rId15">
+        <w:r>
+          <w:rPr>
+            <w:color w:val="1155cc"/>
+            <w:u w:val="single"/>
+            <w:rtl w:val="0"/>
+          </w:rPr>
+          <w:t xml:space="preserve">https://www.bmw.com/en/automotive-life/autonomous-driving.html</w:t>
+        </w:r>
+      </w:hyperlink>
+      <w:r>
+        <w:fldChar w:fldCharType="begin"/>
+        <w:instrText xml:space="preserve"> HYPERLINK "https://blog.lawinfo.com/2017/09/06/human-error-causes-94-percent-of-car-accidents/" </w:instrText>
+        <w:fldChar w:fldCharType="separate"/>
+      </w:r>
+      <w:r>
+        <w:rPr>
+          <w:rtl w:val="0"/>
+        </w:rPr>
+      </w:r>
+    </w:p>
+    <w:p>
+      <w:pPr>
+        <w:rPr/>
+      </w:pPr>
+      <w:r>
+        <w:fldChar w:fldCharType="end"/>
       </w:r>
       <w:r>
         <w:rPr>

</xml_diff>